<commit_message>
added iptables report, updated snort report
</commit_message>
<xml_diff>
--- a/snort.docx
+++ b/snort.docx
@@ -6,8 +6,6 @@
       <w:pPr>
         <w:jc w:val="center"/>
       </w:pPr>
-      <w:bookmarkStart w:id="0" w:name="_GoBack"/>
-      <w:bookmarkEnd w:id="0"/>
     </w:p>
     <w:p>
       <w:pPr>
@@ -810,7 +808,7 @@
       <w:pPr>
         <w:pStyle w:val="Ttulo1"/>
       </w:pPr>
-      <w:bookmarkStart w:id="1" w:name="_Toc9010110"/>
+      <w:bookmarkStart w:id="0" w:name="_Toc9010110"/>
       <w:r>
         <w:lastRenderedPageBreak/>
         <w:t xml:space="preserve">Parte II </w:t>
@@ -825,19 +823,19 @@
       <w:r>
         <w:t>snort</w:t>
       </w:r>
+      <w:bookmarkEnd w:id="0"/>
+      <w:proofErr w:type="spellEnd"/>
+    </w:p>
+    <w:p/>
+    <w:p>
+      <w:pPr>
+        <w:pStyle w:val="Ttulo2"/>
+      </w:pPr>
+      <w:bookmarkStart w:id="1" w:name="_Toc9010111"/>
+      <w:r>
+        <w:t>Configuração</w:t>
+      </w:r>
       <w:bookmarkEnd w:id="1"/>
-      <w:proofErr w:type="spellEnd"/>
-    </w:p>
-    <w:p/>
-    <w:p>
-      <w:pPr>
-        <w:pStyle w:val="Ttulo2"/>
-      </w:pPr>
-      <w:bookmarkStart w:id="2" w:name="_Toc9010111"/>
-      <w:r>
-        <w:t>Configuração</w:t>
-      </w:r>
-      <w:bookmarkEnd w:id="2"/>
     </w:p>
     <w:p>
       <w:pPr>
@@ -1670,6 +1668,46 @@
         <w:rPr>
           <w:rFonts w:ascii="Courier New" w:hAnsi="Courier New" w:cs="Courier New"/>
         </w:rPr>
+      </w:pPr>
+    </w:p>
+    <w:p>
+      <w:pPr>
+        <w:jc w:val="both"/>
+      </w:pPr>
+    </w:p>
+    <w:p>
+      <w:pPr>
+        <w:jc w:val="both"/>
+      </w:pPr>
+    </w:p>
+    <w:p>
+      <w:pPr>
+        <w:jc w:val="both"/>
+      </w:pPr>
+    </w:p>
+    <w:p>
+      <w:pPr>
+        <w:jc w:val="both"/>
+      </w:pPr>
+    </w:p>
+    <w:p>
+      <w:pPr>
+        <w:jc w:val="both"/>
+      </w:pPr>
+    </w:p>
+    <w:p>
+      <w:pPr>
+        <w:jc w:val="both"/>
+      </w:pPr>
+    </w:p>
+    <w:p>
+      <w:pPr>
+        <w:jc w:val="both"/>
+      </w:pPr>
+    </w:p>
+    <w:p>
+      <w:pPr>
+        <w:jc w:val="both"/>
       </w:pPr>
     </w:p>
     <w:p>
@@ -1683,6 +1721,7 @@
         <w:jc w:val="both"/>
       </w:pPr>
       <w:r>
+        <w:lastRenderedPageBreak/>
         <w:t>No primeiro caso (</w:t>
       </w:r>
       <w:r>
@@ -1718,11 +1757,14 @@
       </w:r>
       <w:proofErr w:type="spellEnd"/>
       <w:r>
-        <w:t xml:space="preserve">, e </w:t>
-      </w:r>
-      <w:proofErr w:type="spellStart"/>
-      <w:r>
-        <w:t>type</w:t>
+        <w:t>. É usado</w:t>
+      </w:r>
+      <w:r>
+        <w:t xml:space="preserve"> t</w:t>
+      </w:r>
+      <w:proofErr w:type="spellStart"/>
+      <w:r>
+        <w:t>ype</w:t>
       </w:r>
       <w:proofErr w:type="spellEnd"/>
       <w:r>
@@ -1734,7 +1776,10 @@
       </w:r>
       <w:proofErr w:type="spellEnd"/>
       <w:r>
-        <w:t>, de forma a que seja gerado apenas um alarme nesse meio minuto.</w:t>
+        <w:t>, de forma a que seja gerado apenas um alarme nesse meio minuto</w:t>
+      </w:r>
+      <w:r>
+        <w:t xml:space="preserve">, ou seja, assim que forem contados 3, é lançado um alerta, e a partir dai, desde que ainda esteja no intervalo dos 30 segundos, não são gerados mais alertas. </w:t>
       </w:r>
     </w:p>
     <w:p>
@@ -1742,6 +1787,12 @@
         <w:ind w:firstLine="708"/>
         <w:jc w:val="both"/>
       </w:pPr>
+    </w:p>
+    <w:p>
+      <w:pPr>
+        <w:ind w:firstLine="708"/>
+        <w:jc w:val="both"/>
+      </w:pPr>
       <w:r>
         <w:t>No segundo caso (</w:t>
       </w:r>
@@ -1851,17 +1902,159 @@
     </w:p>
     <w:p>
       <w:pPr>
+        <w:ind w:firstLine="708"/>
+        <w:jc w:val="both"/>
+      </w:pPr>
+    </w:p>
+    <w:p>
+      <w:pPr>
+        <w:jc w:val="both"/>
+      </w:pPr>
+      <w:r>
+        <w:t xml:space="preserve">Para configurar o </w:t>
+      </w:r>
+      <w:proofErr w:type="spellStart"/>
+      <w:r>
+        <w:t>snort</w:t>
+      </w:r>
+      <w:proofErr w:type="spellEnd"/>
+      <w:r>
+        <w:t xml:space="preserve">, foi consultada a </w:t>
+      </w:r>
+      <w:r>
+        <w:t>secção 2.4.2 (</w:t>
+      </w:r>
+      <w:proofErr w:type="spellStart"/>
+      <w:r>
+        <w:t>Event</w:t>
+      </w:r>
+      <w:proofErr w:type="spellEnd"/>
+      <w:r>
+        <w:t xml:space="preserve"> </w:t>
+      </w:r>
+      <w:proofErr w:type="spellStart"/>
+      <w:r>
+        <w:t>Filtering</w:t>
+      </w:r>
+      <w:proofErr w:type="spellEnd"/>
+      <w:r>
+        <w:t xml:space="preserve">) da </w:t>
+      </w:r>
+      <w:r>
+        <w:t xml:space="preserve">documentação do </w:t>
+      </w:r>
+      <w:proofErr w:type="spellStart"/>
+      <w:r>
+        <w:t>snort</w:t>
+      </w:r>
+      <w:proofErr w:type="spellEnd"/>
+      <w:r>
+        <w:t>.</w:t>
+      </w:r>
+    </w:p>
+    <w:p>
+      <w:pPr>
+        <w:jc w:val="both"/>
+      </w:pPr>
+    </w:p>
+    <w:p>
+      <w:pPr>
+        <w:jc w:val="both"/>
+      </w:pPr>
+    </w:p>
+    <w:p>
+      <w:pPr>
+        <w:jc w:val="both"/>
+      </w:pPr>
+    </w:p>
+    <w:p>
+      <w:pPr>
+        <w:jc w:val="both"/>
+      </w:pPr>
+    </w:p>
+    <w:p>
+      <w:pPr>
+        <w:jc w:val="both"/>
+      </w:pPr>
+    </w:p>
+    <w:p>
+      <w:pPr>
+        <w:jc w:val="both"/>
+      </w:pPr>
+    </w:p>
+    <w:p>
+      <w:pPr>
+        <w:jc w:val="both"/>
+      </w:pPr>
+    </w:p>
+    <w:p>
+      <w:pPr>
+        <w:jc w:val="both"/>
+      </w:pPr>
+    </w:p>
+    <w:p>
+      <w:pPr>
+        <w:jc w:val="both"/>
+      </w:pPr>
+    </w:p>
+    <w:p>
+      <w:pPr>
+        <w:jc w:val="both"/>
+      </w:pPr>
+    </w:p>
+    <w:p>
+      <w:pPr>
+        <w:jc w:val="both"/>
+      </w:pPr>
+    </w:p>
+    <w:p>
+      <w:pPr>
+        <w:jc w:val="both"/>
+      </w:pPr>
+    </w:p>
+    <w:p>
+      <w:pPr>
+        <w:jc w:val="both"/>
+      </w:pPr>
+    </w:p>
+    <w:p>
+      <w:pPr>
+        <w:jc w:val="both"/>
+      </w:pPr>
+    </w:p>
+    <w:p>
+      <w:pPr>
+        <w:jc w:val="both"/>
+      </w:pPr>
+    </w:p>
+    <w:p>
+      <w:pPr>
+        <w:jc w:val="both"/>
+      </w:pPr>
+    </w:p>
+    <w:p>
+      <w:pPr>
+        <w:jc w:val="both"/>
+      </w:pPr>
+    </w:p>
+    <w:p>
+      <w:pPr>
         <w:pStyle w:val="Ttulo2"/>
       </w:pPr>
-      <w:bookmarkStart w:id="3" w:name="_Toc9010112"/>
+      <w:bookmarkStart w:id="2" w:name="_Toc9010112"/>
       <w:r>
         <w:lastRenderedPageBreak/>
-        <w:t xml:space="preserve">Testes e </w:t>
+        <w:t xml:space="preserve">Testes </w:t>
+      </w:r>
+      <w:bookmarkStart w:id="3" w:name="_GoBack"/>
+      <w:bookmarkEnd w:id="3"/>
+      <w:r>
+        <w:t xml:space="preserve">e </w:t>
       </w:r>
       <w:r>
         <w:t>Observações</w:t>
       </w:r>
-      <w:bookmarkEnd w:id="3"/>
+      <w:bookmarkEnd w:id="2"/>
     </w:p>
     <w:p/>
     <w:p/>
@@ -4312,7 +4505,7 @@
 </file>
 
 <file path=customXml/itemProps1.xml><?xml version="1.0" encoding="utf-8"?>
-<ds:datastoreItem xmlns:ds="http://schemas.openxmlformats.org/officeDocument/2006/customXml" ds:itemID="{FB26DCA3-AD9E-47C9-A9DA-62376D654A4B}">
+<ds:datastoreItem xmlns:ds="http://schemas.openxmlformats.org/officeDocument/2006/customXml" ds:itemID="{DA32880F-9F6B-4CE3-9074-29E765B78726}">
   <ds:schemaRefs>
     <ds:schemaRef ds:uri="http://schemas.openxmlformats.org/officeDocument/2006/bibliography"/>
   </ds:schemaRefs>

</xml_diff>